<commit_message>
changes according to the word document.
</commit_message>
<xml_diff>
--- a/review-reply1.docx
+++ b/review-reply1.docx
@@ -1,6 +1,6 @@
 
 <file path=word/document.xml><?xml version="1.0" encoding="utf-8"?>
-<w:document xmlns:wpc="http://schemas.microsoft.com/office/word/2010/wordprocessingCanvas" xmlns:cx="http://schemas.microsoft.com/office/drawing/2014/chartex" xmlns:cx1="http://schemas.microsoft.com/office/drawing/2015/9/8/chartex" xmlns:cx2="http://schemas.microsoft.com/office/drawing/2015/10/21/chartex" xmlns:cx3="http://schemas.microsoft.com/office/drawing/2016/5/9/chartex" xmlns:cx4="http://schemas.microsoft.com/office/drawing/2016/5/10/chartex" xmlns:cx5="http://schemas.microsoft.com/office/drawing/2016/5/11/chartex" xmlns:cx6="http://schemas.microsoft.com/office/drawing/2016/5/12/chartex" xmlns:cx7="http://schemas.microsoft.com/office/drawing/2016/5/13/chartex" xmlns:cx8="http://schemas.microsoft.com/office/drawing/2016/5/14/chartex" xmlns:mc="http://schemas.openxmlformats.org/markup-compatibility/2006" xmlns:aink="http://schemas.microsoft.com/office/drawing/2016/ink" xmlns:am3d="http://schemas.microsoft.com/office/drawing/2017/model3d" xmlns:o="urn:schemas-microsoft-com:office:office" xmlns:r="http://schemas.openxmlformats.org/officeDocument/2006/relationships" xmlns:m="http://schemas.openxmlformats.org/officeDocument/2006/math" xmlns:v="urn:schemas-microsoft-com:vml" xmlns:wp14="http://schemas.microsoft.com/office/word/2010/wordprocessingDrawing" xmlns:wp="http://schemas.openxmlformats.org/drawingml/2006/wordprocessingDrawing" xmlns:w10="urn:schemas-microsoft-com:office:word" xmlns:w="http://schemas.openxmlformats.org/wordprocessingml/2006/main" xmlns:w14="http://schemas.microsoft.com/office/word/2010/wordml" xmlns:w15="http://schemas.microsoft.com/office/word/2012/wordml" xmlns:w16cex="http://schemas.microsoft.com/office/word/2018/wordml/cex" xmlns:w16cid="http://schemas.microsoft.com/office/word/2016/wordml/cid" xmlns:w16="http://schemas.microsoft.com/office/word/2018/wordml" xmlns:w16sdtdh="http://schemas.microsoft.com/office/word/2020/wordml/sdtdatahash" xmlns:w16se="http://schemas.microsoft.com/office/word/2015/wordml/symex" xmlns:wpg="http://schemas.microsoft.com/office/word/2010/wordprocessingGroup" xmlns:wpi="http://schemas.microsoft.com/office/word/2010/wordprocessingInk" xmlns:wne="http://schemas.microsoft.com/office/word/2006/wordml" xmlns:wps="http://schemas.microsoft.com/office/word/2010/wordprocessingShape" mc:Ignorable="w14 w15 w16se w16cid w16 w16cex w16sdtdh wp14">
+<w:document xmlns:wpc="http://schemas.microsoft.com/office/word/2010/wordprocessingCanvas" xmlns:cx="http://schemas.microsoft.com/office/drawing/2014/chartex" xmlns:cx1="http://schemas.microsoft.com/office/drawing/2015/9/8/chartex" xmlns:cx2="http://schemas.microsoft.com/office/drawing/2015/10/21/chartex" xmlns:cx3="http://schemas.microsoft.com/office/drawing/2016/5/9/chartex" xmlns:cx4="http://schemas.microsoft.com/office/drawing/2016/5/10/chartex" xmlns:cx5="http://schemas.microsoft.com/office/drawing/2016/5/11/chartex" xmlns:cx6="http://schemas.microsoft.com/office/drawing/2016/5/12/chartex" xmlns:cx7="http://schemas.microsoft.com/office/drawing/2016/5/13/chartex" xmlns:cx8="http://schemas.microsoft.com/office/drawing/2016/5/14/chartex" xmlns:mc="http://schemas.openxmlformats.org/markup-compatibility/2006" xmlns:aink="http://schemas.microsoft.com/office/drawing/2016/ink" xmlns:am3d="http://schemas.microsoft.com/office/drawing/2017/model3d" xmlns:o="urn:schemas-microsoft-com:office:office" xmlns:r="http://schemas.openxmlformats.org/officeDocument/2006/relationships" xmlns:m="http://schemas.openxmlformats.org/officeDocument/2006/math" xmlns:v="urn:schemas-microsoft-com:vml" xmlns:wp14="http://schemas.microsoft.com/office/word/2010/wordprocessingDrawing" xmlns:wp="http://schemas.openxmlformats.org/drawingml/2006/wordprocessingDrawing" xmlns:w10="urn:schemas-microsoft-com:office:word" xmlns:w="http://schemas.openxmlformats.org/wordprocessingml/2006/main" xmlns:w14="http://schemas.microsoft.com/office/word/2010/wordml" xmlns:w15="http://schemas.microsoft.com/office/word/2012/wordml" xmlns:w16cid="http://schemas.microsoft.com/office/word/2016/wordml/cid" xmlns:w16se="http://schemas.microsoft.com/office/word/2015/wordml/symex" xmlns:wpg="http://schemas.microsoft.com/office/word/2010/wordprocessingGroup" xmlns:wpi="http://schemas.microsoft.com/office/word/2010/wordprocessingInk" xmlns:wne="http://schemas.microsoft.com/office/word/2006/wordml" xmlns:wps="http://schemas.microsoft.com/office/word/2010/wordprocessingShape" mc:Ignorable="w14 w15 w16se w16cid wp14">
   <w:body>
     <w:p>
       <w:pPr>
@@ -241,7 +241,25 @@
           <w:sz w:val="24"/>
           <w:szCs w:val="24"/>
         </w:rPr>
-        <w:t>Nevertheless, it is an good step forward in linking process calculi to biological processes.</w:t>
+        <w:t xml:space="preserve">Nevertheless, it is </w:t>
+      </w:r>
+      <w:proofErr w:type="gramStart"/>
+      <w:r>
+        <w:rPr>
+          <w:rFonts w:asciiTheme="minorHAnsi" w:hAnsiTheme="minorHAnsi" w:cstheme="minorHAnsi"/>
+          <w:sz w:val="24"/>
+          <w:szCs w:val="24"/>
+        </w:rPr>
+        <w:t>an</w:t>
+      </w:r>
+      <w:proofErr w:type="gramEnd"/>
+      <w:r>
+        <w:rPr>
+          <w:rFonts w:asciiTheme="minorHAnsi" w:hAnsiTheme="minorHAnsi" w:cstheme="minorHAnsi"/>
+          <w:sz w:val="24"/>
+          <w:szCs w:val="24"/>
+        </w:rPr>
+        <w:t xml:space="preserve"> good step forward in linking process calculi to biological processes.</w:t>
       </w:r>
     </w:p>
     <w:p>
@@ -335,25 +353,61 @@
           <w:sz w:val="24"/>
           <w:szCs w:val="24"/>
         </w:rPr>
-        <w:t>The paper is interesting, correct, and of interest for this journal. I is also well written - an extra</w:t>
-      </w:r>
-    </w:p>
-    <w:p>
-      <w:pPr>
-        <w:pStyle w:val="PlainText"/>
-        <w:rPr>
-          <w:rFonts w:asciiTheme="minorHAnsi" w:hAnsiTheme="minorHAnsi" w:cstheme="minorHAnsi"/>
-          <w:sz w:val="24"/>
-          <w:szCs w:val="24"/>
-        </w:rPr>
-      </w:pPr>
-      <w:r>
-        <w:rPr>
-          <w:rFonts w:asciiTheme="minorHAnsi" w:hAnsiTheme="minorHAnsi" w:cstheme="minorHAnsi"/>
-          <w:sz w:val="24"/>
-          <w:szCs w:val="24"/>
-        </w:rPr>
-        <w:t>value of the paper is the good survey of the process algebra based approach to model biological</w:t>
+        <w:t xml:space="preserve">The paper is interesting, correct, and of interest for this journal. I </w:t>
+      </w:r>
+      <w:proofErr w:type="gramStart"/>
+      <w:r>
+        <w:rPr>
+          <w:rFonts w:asciiTheme="minorHAnsi" w:hAnsiTheme="minorHAnsi" w:cstheme="minorHAnsi"/>
+          <w:sz w:val="24"/>
+          <w:szCs w:val="24"/>
+        </w:rPr>
+        <w:t>is</w:t>
+      </w:r>
+      <w:proofErr w:type="gramEnd"/>
+      <w:r>
+        <w:rPr>
+          <w:rFonts w:asciiTheme="minorHAnsi" w:hAnsiTheme="minorHAnsi" w:cstheme="minorHAnsi"/>
+          <w:sz w:val="24"/>
+          <w:szCs w:val="24"/>
+        </w:rPr>
+        <w:t xml:space="preserve"> also well written - an extra</w:t>
+      </w:r>
+    </w:p>
+    <w:p>
+      <w:pPr>
+        <w:pStyle w:val="PlainText"/>
+        <w:rPr>
+          <w:rFonts w:asciiTheme="minorHAnsi" w:hAnsiTheme="minorHAnsi" w:cstheme="minorHAnsi"/>
+          <w:sz w:val="24"/>
+          <w:szCs w:val="24"/>
+        </w:rPr>
+      </w:pPr>
+      <w:r>
+        <w:rPr>
+          <w:rFonts w:asciiTheme="minorHAnsi" w:hAnsiTheme="minorHAnsi" w:cstheme="minorHAnsi"/>
+          <w:sz w:val="24"/>
+          <w:szCs w:val="24"/>
+        </w:rPr>
+        <w:t xml:space="preserve">value of the paper is the good survey of the process </w:t>
+      </w:r>
+      <w:proofErr w:type="gramStart"/>
+      <w:r>
+        <w:rPr>
+          <w:rFonts w:asciiTheme="minorHAnsi" w:hAnsiTheme="minorHAnsi" w:cstheme="minorHAnsi"/>
+          <w:sz w:val="24"/>
+          <w:szCs w:val="24"/>
+        </w:rPr>
+        <w:t>algebra based</w:t>
+      </w:r>
+      <w:proofErr w:type="gramEnd"/>
+      <w:r>
+        <w:rPr>
+          <w:rFonts w:asciiTheme="minorHAnsi" w:hAnsiTheme="minorHAnsi" w:cstheme="minorHAnsi"/>
+          <w:sz w:val="24"/>
+          <w:szCs w:val="24"/>
+        </w:rPr>
+        <w:t xml:space="preserve"> approach to model biological</w:t>
       </w:r>
       <w:r>
         <w:rPr>
@@ -985,15 +1039,16 @@
           <w:rFonts w:asciiTheme="minorHAnsi" w:hAnsiTheme="minorHAnsi" w:cstheme="minorHAnsi"/>
           <w:sz w:val="24"/>
           <w:szCs w:val="24"/>
-        </w:rPr>
-      </w:pPr>
-      <w:r>
-        <w:rPr>
-          <w:rFonts w:asciiTheme="minorHAnsi" w:hAnsiTheme="minorHAnsi" w:cstheme="minorHAnsi"/>
-          <w:sz w:val="24"/>
-          <w:szCs w:val="24"/>
           <w:highlight w:val="green"/>
         </w:rPr>
+      </w:pPr>
+      <w:r>
+        <w:rPr>
+          <w:rFonts w:asciiTheme="minorHAnsi" w:hAnsiTheme="minorHAnsi" w:cstheme="minorHAnsi"/>
+          <w:sz w:val="24"/>
+          <w:szCs w:val="24"/>
+          <w:highlight w:val="green"/>
+        </w:rPr>
         <w:t xml:space="preserve">IU-24-11: I agree, it is a good idea. Also, </w:t>
       </w:r>
       <w:r>
@@ -1048,8 +1103,73 @@
           <w:szCs w:val="24"/>
           <w:highlight w:val="green"/>
         </w:rPr>
-        <w:t>physical journal version.</w:t>
-      </w:r>
+        <w:t xml:space="preserve">physical journal </w:t>
+      </w:r>
+      <w:proofErr w:type="gramStart"/>
+      <w:r>
+        <w:rPr>
+          <w:rFonts w:asciiTheme="minorHAnsi" w:hAnsiTheme="minorHAnsi" w:cstheme="minorHAnsi"/>
+          <w:sz w:val="24"/>
+          <w:szCs w:val="24"/>
+          <w:highlight w:val="green"/>
+        </w:rPr>
+        <w:t>version.</w:t>
+      </w:r>
+      <w:proofErr w:type="gramEnd"/>
+    </w:p>
+    <w:p>
+      <w:pPr>
+        <w:pStyle w:val="PlainText"/>
+        <w:rPr>
+          <w:rFonts w:asciiTheme="minorHAnsi" w:hAnsiTheme="minorHAnsi" w:cstheme="minorHAnsi"/>
+          <w:sz w:val="24"/>
+          <w:szCs w:val="24"/>
+        </w:rPr>
+      </w:pPr>
+      <w:r>
+        <w:rPr>
+          <w:rFonts w:asciiTheme="minorHAnsi" w:hAnsiTheme="minorHAnsi" w:cstheme="minorHAnsi"/>
+          <w:sz w:val="24"/>
+          <w:szCs w:val="24"/>
+        </w:rPr>
+        <w:t>Bogdan says “</w:t>
+      </w:r>
+      <w:r>
+        <w:rPr>
+          <w:rFonts w:asciiTheme="minorHAnsi" w:hAnsiTheme="minorHAnsi" w:cstheme="minorHAnsi"/>
+          <w:sz w:val="24"/>
+          <w:szCs w:val="24"/>
+        </w:rPr>
+        <w:t xml:space="preserve">Since this is an online publication I think you should be able to use </w:t>
+      </w:r>
+      <w:proofErr w:type="spellStart"/>
+      <w:r>
+        <w:rPr>
+          <w:rFonts w:asciiTheme="minorHAnsi" w:hAnsiTheme="minorHAnsi" w:cstheme="minorHAnsi"/>
+          <w:sz w:val="24"/>
+          <w:szCs w:val="24"/>
+        </w:rPr>
+        <w:t>colors</w:t>
+      </w:r>
+      <w:proofErr w:type="spellEnd"/>
+      <w:r>
+        <w:rPr>
+          <w:rFonts w:asciiTheme="minorHAnsi" w:hAnsiTheme="minorHAnsi" w:cstheme="minorHAnsi"/>
+          <w:sz w:val="24"/>
+          <w:szCs w:val="24"/>
+        </w:rPr>
+        <w:t>.</w:t>
+      </w:r>
+      <w:r>
+        <w:rPr>
+          <w:rFonts w:asciiTheme="minorHAnsi" w:hAnsiTheme="minorHAnsi" w:cstheme="minorHAnsi"/>
+          <w:sz w:val="24"/>
+          <w:szCs w:val="24"/>
+        </w:rPr>
+        <w:t>”</w:t>
+      </w:r>
+      <w:bookmarkStart w:id="0" w:name="_GoBack"/>
+      <w:bookmarkEnd w:id="0"/>
     </w:p>
     <w:p>
       <w:pPr>
@@ -1386,16 +1506,6 @@
           <w:szCs w:val="24"/>
         </w:rPr>
       </w:pPr>
-    </w:p>
-    <w:p>
-      <w:pPr>
-        <w:pStyle w:val="PlainText"/>
-        <w:rPr>
-          <w:rFonts w:asciiTheme="minorHAnsi" w:hAnsiTheme="minorHAnsi" w:cstheme="minorHAnsi"/>
-          <w:sz w:val="24"/>
-          <w:szCs w:val="24"/>
-        </w:rPr>
-      </w:pPr>
       <w:r>
         <w:rPr>
           <w:rFonts w:asciiTheme="minorHAnsi" w:hAnsiTheme="minorHAnsi" w:cstheme="minorHAnsi"/>
@@ -1403,6 +1513,24 @@
           <w:szCs w:val="24"/>
         </w:rPr>
         <w:lastRenderedPageBreak/>
+        <w:t>Stefan: Added</w:t>
+      </w:r>
+    </w:p>
+    <w:p>
+      <w:pPr>
+        <w:pStyle w:val="PlainText"/>
+        <w:rPr>
+          <w:rFonts w:asciiTheme="minorHAnsi" w:hAnsiTheme="minorHAnsi" w:cstheme="minorHAnsi"/>
+          <w:sz w:val="24"/>
+          <w:szCs w:val="24"/>
+        </w:rPr>
+      </w:pPr>
+      <w:r>
+        <w:rPr>
+          <w:rFonts w:asciiTheme="minorHAnsi" w:hAnsiTheme="minorHAnsi" w:cstheme="minorHAnsi"/>
+          <w:sz w:val="24"/>
+          <w:szCs w:val="24"/>
+        </w:rPr>
         <w:t>p5,110: bee</w:t>
       </w:r>
     </w:p>
@@ -1560,7 +1688,16 @@
           <w:sz w:val="24"/>
           <w:szCs w:val="24"/>
         </w:rPr>
-        <w:t xml:space="preserve">p6,140: </w:t>
+        <w:t>p6,140</w:t>
+      </w:r>
+      <w:proofErr w:type="gramStart"/>
+      <w:r>
+        <w:rPr>
+          <w:rFonts w:asciiTheme="minorHAnsi" w:hAnsiTheme="minorHAnsi" w:cstheme="minorHAnsi"/>
+          <w:sz w:val="24"/>
+          <w:szCs w:val="24"/>
+        </w:rPr>
+        <w:t xml:space="preserve">: </w:t>
       </w:r>
       <w:r>
         <w:rPr>
@@ -1568,14 +1705,23 @@
           <w:sz w:val="24"/>
           <w:szCs w:val="24"/>
         </w:rPr>
-        <w:t xml:space="preserve">: "use </w:t>
-      </w:r>
+        <w:t>:</w:t>
+      </w:r>
+      <w:proofErr w:type="gramEnd"/>
       <w:r>
         <w:rPr>
           <w:rFonts w:asciiTheme="minorHAnsi" w:hAnsiTheme="minorHAnsi" w:cstheme="minorHAnsi" w:hint="eastAsia"/>
           <w:sz w:val="24"/>
           <w:szCs w:val="24"/>
         </w:rPr>
+        <w:t xml:space="preserve"> "use </w:t>
+      </w:r>
+      <w:r>
+        <w:rPr>
+          <w:rFonts w:asciiTheme="minorHAnsi" w:hAnsiTheme="minorHAnsi" w:cstheme="minorHAnsi" w:hint="eastAsia"/>
+          <w:sz w:val="24"/>
+          <w:szCs w:val="24"/>
+        </w:rPr>
         <w:t>α</w:t>
       </w:r>
       <w:r>
@@ -1644,7 +1790,25 @@
           <w:sz w:val="24"/>
           <w:szCs w:val="24"/>
         </w:rPr>
-        <w:t>&gt;Not sure what's best. If we say "use (Î±, s) and (s, sâ€²)" it looks like the () are part of the syntax. And more spaces is odd. We have the italics. Doesn't that show it?</w:t>
+        <w:t xml:space="preserve">&gt;Not sure what's best. If we say "use (Î±, s) and (s, sâ€²)" it looks like the () are part of the syntax. And more spaces </w:t>
+      </w:r>
+      <w:proofErr w:type="gramStart"/>
+      <w:r>
+        <w:rPr>
+          <w:rFonts w:asciiTheme="minorHAnsi" w:hAnsiTheme="minorHAnsi" w:cstheme="minorHAnsi"/>
+          <w:sz w:val="24"/>
+          <w:szCs w:val="24"/>
+        </w:rPr>
+        <w:t>is</w:t>
+      </w:r>
+      <w:proofErr w:type="gramEnd"/>
+      <w:r>
+        <w:rPr>
+          <w:rFonts w:asciiTheme="minorHAnsi" w:hAnsiTheme="minorHAnsi" w:cstheme="minorHAnsi"/>
+          <w:sz w:val="24"/>
+          <w:szCs w:val="24"/>
+        </w:rPr>
+        <w:t xml:space="preserve"> odd. We have the italics. Doesn't that show it?</w:t>
       </w:r>
       <w:r>
         <w:rPr>
@@ -1826,7 +1990,25 @@
           <w:sz w:val="24"/>
           <w:szCs w:val="24"/>
         </w:rPr>
-        <w:t xml:space="preserve">&gt;Don't understand this. The "one-line description" is P ::= S | </w:t>
+        <w:t xml:space="preserve">&gt;Don't understand this. The "one-line description" is </w:t>
+      </w:r>
+      <w:proofErr w:type="gramStart"/>
+      <w:r>
+        <w:rPr>
+          <w:rFonts w:asciiTheme="minorHAnsi" w:hAnsiTheme="minorHAnsi" w:cstheme="minorHAnsi"/>
+          <w:sz w:val="24"/>
+          <w:szCs w:val="24"/>
+        </w:rPr>
+        <w:t>P ::=</w:t>
+      </w:r>
+      <w:proofErr w:type="gramEnd"/>
+      <w:r>
+        <w:rPr>
+          <w:rFonts w:asciiTheme="minorHAnsi" w:hAnsiTheme="minorHAnsi" w:cstheme="minorHAnsi"/>
+          <w:sz w:val="24"/>
+          <w:szCs w:val="24"/>
+        </w:rPr>
+        <w:t xml:space="preserve"> S | </w:t>
       </w:r>
       <w:proofErr w:type="spellStart"/>
       <w:r>
@@ -1991,7 +2173,25 @@
           <w:sz w:val="24"/>
           <w:szCs w:val="24"/>
         </w:rPr>
-        <w:t>p10,Fig3: b does not appear in this rule</w:t>
+        <w:t>p</w:t>
+      </w:r>
+      <w:proofErr w:type="gramStart"/>
+      <w:r>
+        <w:rPr>
+          <w:rFonts w:asciiTheme="minorHAnsi" w:hAnsiTheme="minorHAnsi" w:cstheme="minorHAnsi"/>
+          <w:sz w:val="24"/>
+          <w:szCs w:val="24"/>
+        </w:rPr>
+        <w:t>10,Fig</w:t>
+      </w:r>
+      <w:proofErr w:type="gramEnd"/>
+      <w:r>
+        <w:rPr>
+          <w:rFonts w:asciiTheme="minorHAnsi" w:hAnsiTheme="minorHAnsi" w:cstheme="minorHAnsi"/>
+          <w:sz w:val="24"/>
+          <w:szCs w:val="24"/>
+        </w:rPr>
+        <w:t>3: b does not appear in this rule</w:t>
       </w:r>
     </w:p>
     <w:p>
@@ -2047,7 +2247,25 @@
           <w:sz w:val="24"/>
           <w:szCs w:val="24"/>
         </w:rPr>
-        <w:t>p11,Fig4: similar</w:t>
+        <w:t>p</w:t>
+      </w:r>
+      <w:proofErr w:type="gramStart"/>
+      <w:r>
+        <w:rPr>
+          <w:rFonts w:asciiTheme="minorHAnsi" w:hAnsiTheme="minorHAnsi" w:cstheme="minorHAnsi"/>
+          <w:sz w:val="24"/>
+          <w:szCs w:val="24"/>
+        </w:rPr>
+        <w:t>11,Fig</w:t>
+      </w:r>
+      <w:proofErr w:type="gramEnd"/>
+      <w:r>
+        <w:rPr>
+          <w:rFonts w:asciiTheme="minorHAnsi" w:hAnsiTheme="minorHAnsi" w:cstheme="minorHAnsi"/>
+          <w:sz w:val="24"/>
+          <w:szCs w:val="24"/>
+        </w:rPr>
+        <w:t>4: similar</w:t>
       </w:r>
     </w:p>
     <w:p>
@@ -2120,7 +2338,25 @@
           <w:sz w:val="24"/>
           <w:szCs w:val="24"/>
         </w:rPr>
-        <w:t>p12,Fig5: similar somehow, it is unclear why do you use condition * and **; why not simply</w:t>
+        <w:t>p</w:t>
+      </w:r>
+      <w:proofErr w:type="gramStart"/>
+      <w:r>
+        <w:rPr>
+          <w:rFonts w:asciiTheme="minorHAnsi" w:hAnsiTheme="minorHAnsi" w:cstheme="minorHAnsi"/>
+          <w:sz w:val="24"/>
+          <w:szCs w:val="24"/>
+        </w:rPr>
+        <w:t>12,Fig</w:t>
+      </w:r>
+      <w:proofErr w:type="gramEnd"/>
+      <w:r>
+        <w:rPr>
+          <w:rFonts w:asciiTheme="minorHAnsi" w:hAnsiTheme="minorHAnsi" w:cstheme="minorHAnsi"/>
+          <w:sz w:val="24"/>
+          <w:szCs w:val="24"/>
+        </w:rPr>
+        <w:t>5: similar somehow, it is unclear why do you use condition * and **; why not simply</w:t>
       </w:r>
     </w:p>
     <w:p>
@@ -2166,7 +2402,6 @@
           <w:sz w:val="24"/>
           <w:szCs w:val="24"/>
         </w:rPr>
-        <w:lastRenderedPageBreak/>
         <w:t>&gt;for me, this was just because of space.</w:t>
       </w:r>
       <w:r>
@@ -2230,7 +2465,25 @@
           <w:sz w:val="24"/>
           <w:szCs w:val="24"/>
         </w:rPr>
-        <w:t xml:space="preserve">p12,Ex3: it seems to be a confusion here between </w:t>
+        <w:t>p</w:t>
+      </w:r>
+      <w:proofErr w:type="gramStart"/>
+      <w:r>
+        <w:rPr>
+          <w:rFonts w:asciiTheme="minorHAnsi" w:hAnsiTheme="minorHAnsi" w:cstheme="minorHAnsi"/>
+          <w:sz w:val="24"/>
+          <w:szCs w:val="24"/>
+        </w:rPr>
+        <w:t>12,Ex</w:t>
+      </w:r>
+      <w:proofErr w:type="gramEnd"/>
+      <w:r>
+        <w:rPr>
+          <w:rFonts w:asciiTheme="minorHAnsi" w:hAnsiTheme="minorHAnsi" w:cstheme="minorHAnsi"/>
+          <w:sz w:val="24"/>
+          <w:szCs w:val="24"/>
+        </w:rPr>
+        <w:t xml:space="preserve">3: it seems to be a confusion here between </w:t>
       </w:r>
       <w:proofErr w:type="spellStart"/>
       <w:r>
@@ -2304,7 +2557,25 @@
           <w:sz w:val="24"/>
           <w:szCs w:val="24"/>
         </w:rPr>
-        <w:t>p13,Fig6: what is "t" in concert2 act?</w:t>
+        <w:t>p</w:t>
+      </w:r>
+      <w:proofErr w:type="gramStart"/>
+      <w:r>
+        <w:rPr>
+          <w:rFonts w:asciiTheme="minorHAnsi" w:hAnsiTheme="minorHAnsi" w:cstheme="minorHAnsi"/>
+          <w:sz w:val="24"/>
+          <w:szCs w:val="24"/>
+        </w:rPr>
+        <w:t>13,Fig</w:t>
+      </w:r>
+      <w:proofErr w:type="gramEnd"/>
+      <w:r>
+        <w:rPr>
+          <w:rFonts w:asciiTheme="minorHAnsi" w:hAnsiTheme="minorHAnsi" w:cstheme="minorHAnsi"/>
+          <w:sz w:val="24"/>
+          <w:szCs w:val="24"/>
+        </w:rPr>
+        <w:t>6: what is "t" in concert2 act?</w:t>
       </w:r>
     </w:p>
     <w:p>
@@ -2451,7 +2722,25 @@
           <w:sz w:val="24"/>
           <w:szCs w:val="24"/>
         </w:rPr>
-        <w:t>p22,top: "The MMR system in full detail..." Actually, this is the result after all reactions in the</w:t>
+        <w:t>p</w:t>
+      </w:r>
+      <w:proofErr w:type="gramStart"/>
+      <w:r>
+        <w:rPr>
+          <w:rFonts w:asciiTheme="minorHAnsi" w:hAnsiTheme="minorHAnsi" w:cstheme="minorHAnsi"/>
+          <w:sz w:val="24"/>
+          <w:szCs w:val="24"/>
+        </w:rPr>
+        <w:t>22,top</w:t>
+      </w:r>
+      <w:proofErr w:type="gramEnd"/>
+      <w:r>
+        <w:rPr>
+          <w:rFonts w:asciiTheme="minorHAnsi" w:hAnsiTheme="minorHAnsi" w:cstheme="minorHAnsi"/>
+          <w:sz w:val="24"/>
+          <w:szCs w:val="24"/>
+        </w:rPr>
+        <w:t>: "The MMR system in full detail..." Actually, this is the result after all reactions in the</w:t>
       </w:r>
     </w:p>
     <w:p>
@@ -2711,27 +3000,74 @@
         <w:pStyle w:val="PlainText"/>
         <w:rPr>
           <w:rFonts w:asciiTheme="minorHAnsi" w:hAnsiTheme="minorHAnsi" w:cstheme="minorHAnsi"/>
-          <w:sz w:val="24"/>
-          <w:szCs w:val="24"/>
-        </w:rPr>
-      </w:pPr>
-    </w:p>
-    <w:p>
-      <w:pPr>
-        <w:pStyle w:val="PlainText"/>
-        <w:rPr>
-          <w:rFonts w:asciiTheme="minorHAnsi" w:hAnsiTheme="minorHAnsi" w:cstheme="minorHAnsi"/>
-          <w:sz w:val="24"/>
-          <w:szCs w:val="24"/>
-        </w:rPr>
-      </w:pPr>
-      <w:r>
-        <w:rPr>
-          <w:rFonts w:asciiTheme="minorHAnsi" w:hAnsiTheme="minorHAnsi" w:cstheme="minorHAnsi"/>
-          <w:sz w:val="24"/>
-          <w:szCs w:val="24"/>
-        </w:rPr>
-        <w:t>p30,Fig14: "the offending base C_3" - is G_3</w:t>
+          <w:iCs/>
+          <w:sz w:val="24"/>
+          <w:szCs w:val="24"/>
+        </w:rPr>
+      </w:pPr>
+      <w:r>
+        <w:rPr>
+          <w:rFonts w:asciiTheme="minorHAnsi" w:hAnsiTheme="minorHAnsi" w:cstheme="minorHAnsi"/>
+          <w:iCs/>
+          <w:sz w:val="24"/>
+          <w:szCs w:val="24"/>
+        </w:rPr>
+        <w:t>Stefan</w:t>
+      </w:r>
+      <w:r>
+        <w:rPr>
+          <w:rFonts w:asciiTheme="minorHAnsi" w:hAnsiTheme="minorHAnsi" w:cstheme="minorHAnsi"/>
+          <w:iCs/>
+          <w:sz w:val="24"/>
+          <w:szCs w:val="24"/>
+        </w:rPr>
+        <w:t>: Added</w:t>
+      </w:r>
+    </w:p>
+    <w:p>
+      <w:pPr>
+        <w:pStyle w:val="PlainText"/>
+        <w:rPr>
+          <w:rFonts w:asciiTheme="minorHAnsi" w:hAnsiTheme="minorHAnsi" w:cstheme="minorHAnsi"/>
+          <w:sz w:val="24"/>
+          <w:szCs w:val="24"/>
+        </w:rPr>
+      </w:pPr>
+    </w:p>
+    <w:p>
+      <w:pPr>
+        <w:pStyle w:val="PlainText"/>
+        <w:rPr>
+          <w:rFonts w:asciiTheme="minorHAnsi" w:hAnsiTheme="minorHAnsi" w:cstheme="minorHAnsi"/>
+          <w:sz w:val="24"/>
+          <w:szCs w:val="24"/>
+        </w:rPr>
+      </w:pPr>
+      <w:r>
+        <w:rPr>
+          <w:rFonts w:asciiTheme="minorHAnsi" w:hAnsiTheme="minorHAnsi" w:cstheme="minorHAnsi"/>
+          <w:sz w:val="24"/>
+          <w:szCs w:val="24"/>
+        </w:rPr>
+        <w:t>p</w:t>
+      </w:r>
+      <w:proofErr w:type="gramStart"/>
+      <w:r>
+        <w:rPr>
+          <w:rFonts w:asciiTheme="minorHAnsi" w:hAnsiTheme="minorHAnsi" w:cstheme="minorHAnsi"/>
+          <w:sz w:val="24"/>
+          <w:szCs w:val="24"/>
+        </w:rPr>
+        <w:t>30,Fig</w:t>
+      </w:r>
+      <w:proofErr w:type="gramEnd"/>
+      <w:r>
+        <w:rPr>
+          <w:rFonts w:asciiTheme="minorHAnsi" w:hAnsiTheme="minorHAnsi" w:cstheme="minorHAnsi"/>
+          <w:sz w:val="24"/>
+          <w:szCs w:val="24"/>
+        </w:rPr>
+        <w:t>14: "the offending base C_3" - is G_3</w:t>
       </w:r>
     </w:p>
     <w:p>
@@ -2783,7 +3119,7 @@
 </file>
 
 <file path=word/numbering.xml><?xml version="1.0" encoding="utf-8"?>
-<w:numbering xmlns:wpc="http://schemas.microsoft.com/office/word/2010/wordprocessingCanvas" xmlns:cx="http://schemas.microsoft.com/office/drawing/2014/chartex" xmlns:cx1="http://schemas.microsoft.com/office/drawing/2015/9/8/chartex" xmlns:cx2="http://schemas.microsoft.com/office/drawing/2015/10/21/chartex" xmlns:cx3="http://schemas.microsoft.com/office/drawing/2016/5/9/chartex" xmlns:cx4="http://schemas.microsoft.com/office/drawing/2016/5/10/chartex" xmlns:cx5="http://schemas.microsoft.com/office/drawing/2016/5/11/chartex" xmlns:cx6="http://schemas.microsoft.com/office/drawing/2016/5/12/chartex" xmlns:cx7="http://schemas.microsoft.com/office/drawing/2016/5/13/chartex" xmlns:cx8="http://schemas.microsoft.com/office/drawing/2016/5/14/chartex" xmlns:mc="http://schemas.openxmlformats.org/markup-compatibility/2006" xmlns:aink="http://schemas.microsoft.com/office/drawing/2016/ink" xmlns:am3d="http://schemas.microsoft.com/office/drawing/2017/model3d" xmlns:o="urn:schemas-microsoft-com:office:office" xmlns:r="http://schemas.openxmlformats.org/officeDocument/2006/relationships" xmlns:m="http://schemas.openxmlformats.org/officeDocument/2006/math" xmlns:v="urn:schemas-microsoft-com:vml" xmlns:wp14="http://schemas.microsoft.com/office/word/2010/wordprocessingDrawing" xmlns:wp="http://schemas.openxmlformats.org/drawingml/2006/wordprocessingDrawing" xmlns:w10="urn:schemas-microsoft-com:office:word" xmlns:w="http://schemas.openxmlformats.org/wordprocessingml/2006/main" xmlns:w14="http://schemas.microsoft.com/office/word/2010/wordml" xmlns:w15="http://schemas.microsoft.com/office/word/2012/wordml" xmlns:w16cex="http://schemas.microsoft.com/office/word/2018/wordml/cex" xmlns:w16cid="http://schemas.microsoft.com/office/word/2016/wordml/cid" xmlns:w16="http://schemas.microsoft.com/office/word/2018/wordml" xmlns:w16sdtdh="http://schemas.microsoft.com/office/word/2020/wordml/sdtdatahash" xmlns:w16se="http://schemas.microsoft.com/office/word/2015/wordml/symex" xmlns:wpg="http://schemas.microsoft.com/office/word/2010/wordprocessingGroup" xmlns:wpi="http://schemas.microsoft.com/office/word/2010/wordprocessingInk" xmlns:wne="http://schemas.microsoft.com/office/word/2006/wordml" xmlns:wps="http://schemas.microsoft.com/office/word/2010/wordprocessingShape" mc:Ignorable="w14 w15 w16se w16cid w16 w16cex w16sdtdh wp14">
+<w:numbering xmlns:wpc="http://schemas.microsoft.com/office/word/2010/wordprocessingCanvas" xmlns:cx="http://schemas.microsoft.com/office/drawing/2014/chartex" xmlns:cx1="http://schemas.microsoft.com/office/drawing/2015/9/8/chartex" xmlns:cx2="http://schemas.microsoft.com/office/drawing/2015/10/21/chartex" xmlns:cx3="http://schemas.microsoft.com/office/drawing/2016/5/9/chartex" xmlns:cx4="http://schemas.microsoft.com/office/drawing/2016/5/10/chartex" xmlns:cx5="http://schemas.microsoft.com/office/drawing/2016/5/11/chartex" xmlns:cx6="http://schemas.microsoft.com/office/drawing/2016/5/12/chartex" xmlns:cx7="http://schemas.microsoft.com/office/drawing/2016/5/13/chartex" xmlns:cx8="http://schemas.microsoft.com/office/drawing/2016/5/14/chartex" xmlns:mc="http://schemas.openxmlformats.org/markup-compatibility/2006" xmlns:aink="http://schemas.microsoft.com/office/drawing/2016/ink" xmlns:am3d="http://schemas.microsoft.com/office/drawing/2017/model3d" xmlns:o="urn:schemas-microsoft-com:office:office" xmlns:r="http://schemas.openxmlformats.org/officeDocument/2006/relationships" xmlns:m="http://schemas.openxmlformats.org/officeDocument/2006/math" xmlns:v="urn:schemas-microsoft-com:vml" xmlns:wp14="http://schemas.microsoft.com/office/word/2010/wordprocessingDrawing" xmlns:wp="http://schemas.openxmlformats.org/drawingml/2006/wordprocessingDrawing" xmlns:w10="urn:schemas-microsoft-com:office:word" xmlns:w="http://schemas.openxmlformats.org/wordprocessingml/2006/main" xmlns:w14="http://schemas.microsoft.com/office/word/2010/wordml" xmlns:w15="http://schemas.microsoft.com/office/word/2012/wordml" xmlns:w16cid="http://schemas.microsoft.com/office/word/2016/wordml/cid" xmlns:w16se="http://schemas.microsoft.com/office/word/2015/wordml/symex" xmlns:wpg="http://schemas.microsoft.com/office/word/2010/wordprocessingGroup" xmlns:wpi="http://schemas.microsoft.com/office/word/2010/wordprocessingInk" xmlns:wne="http://schemas.microsoft.com/office/word/2006/wordml" xmlns:wps="http://schemas.microsoft.com/office/word/2010/wordprocessingShape" mc:Ignorable="w14 w15 w16se w16cid wp14">
   <w:abstractNum w:abstractNumId="0" w15:restartNumberingAfterBreak="0">
     <w:nsid w:val="70397ED5"/>
     <w:multiLevelType w:val="hybridMultilevel"/>
@@ -2880,7 +3216,7 @@
 </file>
 
 <file path=word/styles.xml><?xml version="1.0" encoding="utf-8"?>
-<w:styles xmlns:mc="http://schemas.openxmlformats.org/markup-compatibility/2006" xmlns:r="http://schemas.openxmlformats.org/officeDocument/2006/relationships" xmlns:w="http://schemas.openxmlformats.org/wordprocessingml/2006/main" xmlns:w14="http://schemas.microsoft.com/office/word/2010/wordml" xmlns:w15="http://schemas.microsoft.com/office/word/2012/wordml" xmlns:w16cex="http://schemas.microsoft.com/office/word/2018/wordml/cex" xmlns:w16cid="http://schemas.microsoft.com/office/word/2016/wordml/cid" xmlns:w16="http://schemas.microsoft.com/office/word/2018/wordml" xmlns:w16sdtdh="http://schemas.microsoft.com/office/word/2020/wordml/sdtdatahash" xmlns:w16se="http://schemas.microsoft.com/office/word/2015/wordml/symex" mc:Ignorable="w14 w15 w16se w16cid w16 w16cex w16sdtdh">
+<w:styles xmlns:mc="http://schemas.openxmlformats.org/markup-compatibility/2006" xmlns:r="http://schemas.openxmlformats.org/officeDocument/2006/relationships" xmlns:w="http://schemas.openxmlformats.org/wordprocessingml/2006/main" xmlns:w14="http://schemas.microsoft.com/office/word/2010/wordml" xmlns:w15="http://schemas.microsoft.com/office/word/2012/wordml" xmlns:w16cid="http://schemas.microsoft.com/office/word/2016/wordml/cid" xmlns:w16se="http://schemas.microsoft.com/office/word/2015/wordml/symex" mc:Ignorable="w14 w15 w16se w16cid">
   <w:docDefaults>
     <w:rPrDefault>
       <w:rPr>
@@ -2896,7 +3232,7 @@
       </w:pPr>
     </w:pPrDefault>
   </w:docDefaults>
-  <w:latentStyles w:defLockedState="0" w:defUIPriority="99" w:defSemiHidden="0" w:defUnhideWhenUsed="0" w:defQFormat="0" w:count="376">
+  <w:latentStyles w:defLockedState="0" w:defUIPriority="99" w:defSemiHidden="0" w:defUnhideWhenUsed="0" w:defQFormat="0" w:count="375">
     <w:lsdException w:name="Normal" w:uiPriority="0" w:qFormat="1"/>
     <w:lsdException w:name="heading 1" w:uiPriority="9" w:qFormat="1"/>
     <w:lsdException w:name="heading 2" w:semiHidden="1" w:uiPriority="9" w:unhideWhenUsed="1" w:qFormat="1"/>
@@ -3002,6 +3338,7 @@
     <w:lsdException w:name="HTML Sample" w:semiHidden="1" w:unhideWhenUsed="1"/>
     <w:lsdException w:name="HTML Typewriter" w:semiHidden="1" w:unhideWhenUsed="1"/>
     <w:lsdException w:name="HTML Variable" w:semiHidden="1" w:unhideWhenUsed="1"/>
+    <w:lsdException w:name="Normal Table" w:semiHidden="1" w:unhideWhenUsed="1"/>
     <w:lsdException w:name="annotation subject" w:semiHidden="1" w:unhideWhenUsed="1"/>
     <w:lsdException w:name="No List" w:semiHidden="1" w:unhideWhenUsed="1"/>
     <w:lsdException w:name="Outline List 1" w:semiHidden="1" w:unhideWhenUsed="1"/>
@@ -3048,8 +3385,10 @@
     <w:lsdException w:name="Table Subtle 2" w:semiHidden="1" w:unhideWhenUsed="1"/>
     <w:lsdException w:name="Table Web 1" w:semiHidden="1" w:unhideWhenUsed="1"/>
     <w:lsdException w:name="Table Web 2" w:semiHidden="1" w:unhideWhenUsed="1"/>
+    <w:lsdException w:name="Table Web 3" w:semiHidden="1" w:unhideWhenUsed="1"/>
     <w:lsdException w:name="Balloon Text" w:semiHidden="1" w:unhideWhenUsed="1"/>
     <w:lsdException w:name="Table Grid" w:uiPriority="39"/>
+    <w:lsdException w:name="Table Theme" w:semiHidden="1" w:unhideWhenUsed="1"/>
     <w:lsdException w:name="Placeholder Text" w:semiHidden="1"/>
     <w:lsdException w:name="No Spacing" w:uiPriority="1" w:qFormat="1"/>
     <w:lsdException w:name="Light Shading" w:uiPriority="60"/>
@@ -3269,7 +3608,6 @@
     <w:lsdException w:name="Smart Hyperlink" w:semiHidden="1" w:unhideWhenUsed="1"/>
     <w:lsdException w:name="Hashtag" w:semiHidden="1" w:unhideWhenUsed="1"/>
     <w:lsdException w:name="Unresolved Mention" w:semiHidden="1" w:unhideWhenUsed="1"/>
-    <w:lsdException w:name="Smart Link" w:semiHidden="1" w:unhideWhenUsed="1"/>
   </w:latentStyles>
   <w:style w:type="paragraph" w:default="1" w:styleId="Normal">
     <w:name w:val="Normal"/>

</xml_diff>